<commit_message>
update writting and words
</commit_message>
<xml_diff>
--- a/BBC Learning English/Webistes of BBC learning English.docx
+++ b/BBC Learning English/Webistes of BBC learning English.docx
@@ -4,10 +4,7 @@
   <w:body>
     <w:p>
       <w:r>
-        <w:t>W</w:t>
-      </w:r>
-      <w:r>
-        <w:t>ebsites</w:t>
+        <w:t>Websites</w:t>
       </w:r>
       <w:r>
         <w:rPr>
@@ -54,6 +51,11 @@
     </w:p>
     <w:p/>
     <w:p>
+      <w:pPr>
+        <w:rPr>
+          <w:rStyle w:val="a7"/>
+        </w:rPr>
+      </w:pPr>
       <w:hyperlink r:id="rId7" w:history="1">
         <w:r>
           <w:rPr>
@@ -66,10 +68,84 @@
     <w:p>
       <w:pPr>
         <w:rPr>
-          <w:rFonts w:hint="eastAsia"/>
+          <w:rStyle w:val="a7"/>
+          <w:color w:val="auto"/>
         </w:rPr>
       </w:pPr>
     </w:p>
+    <w:p>
+      <w:pPr>
+        <w:rPr>
+          <w:rStyle w:val="a7"/>
+          <w:color w:val="auto"/>
+          <w:u w:val="none"/>
+        </w:rPr>
+      </w:pPr>
+      <w:r>
+        <w:rPr>
+          <w:rStyle w:val="a7"/>
+          <w:color w:val="auto"/>
+          <w:u w:val="none"/>
+        </w:rPr>
+        <w:t>Audio</w:t>
+      </w:r>
+      <w:r>
+        <w:rPr>
+          <w:rStyle w:val="a7"/>
+          <w:color w:val="auto"/>
+          <w:u w:val="none"/>
+        </w:rPr>
+        <w:t xml:space="preserve"> with transcripts</w:t>
+      </w:r>
+    </w:p>
+    <w:p>
+      <w:pPr>
+        <w:rPr>
+          <w:rStyle w:val="a7"/>
+          <w:color w:val="auto"/>
+          <w:u w:val="none"/>
+        </w:rPr>
+      </w:pPr>
+      <w:hyperlink r:id="rId8" w:history="1">
+        <w:r>
+          <w:rPr>
+            <w:rStyle w:val="a7"/>
+          </w:rPr>
+          <w:t>https://www.bbc.co.uk/contact/questions/programme-information/transcript</w:t>
+        </w:r>
+      </w:hyperlink>
+    </w:p>
+    <w:p>
+      <w:hyperlink r:id="rId9" w:history="1">
+        <w:r>
+          <w:rPr>
+            <w:rStyle w:val="a7"/>
+          </w:rPr>
+          <w:t>https://www.bbc.co.uk/programmes/b00729d9/episodes/player?page=1</w:t>
+        </w:r>
+      </w:hyperlink>
+    </w:p>
+    <w:p>
+      <w:hyperlink r:id="rId10" w:history="1">
+        <w:r>
+          <w:rPr>
+            <w:rStyle w:val="a7"/>
+          </w:rPr>
+          <w:t>https://www.bbc.co.uk/programmes/m001trrs</w:t>
+        </w:r>
+      </w:hyperlink>
+    </w:p>
+    <w:p>
+      <w:hyperlink r:id="rId11" w:history="1">
+        <w:r>
+          <w:rPr>
+            <w:rStyle w:val="a7"/>
+          </w:rPr>
+          <w:t>https://www.bbc.co.uk/writers/scripts/</w:t>
+        </w:r>
+      </w:hyperlink>
+    </w:p>
+    <w:p/>
     <w:sectPr>
       <w:pgSz w:w="11906" w:h="16838"/>
       <w:pgMar w:top="1440" w:right="1800" w:bottom="1440" w:left="1800" w:header="851" w:footer="992" w:gutter="0"/>

</xml_diff>